<commit_message>
Corrections to Data, Bars, Energies, Spectra made.
</commit_message>
<xml_diff>
--- a/Calculations docs.docx
+++ b/Calculations docs.docx
@@ -35,15 +35,7 @@
             <w:sz w:val="24"/>
             <w:lang w:val="en-US"/>
           </w:rPr>
-          <m:t>ε=</m:t>
-        </m:r>
-        <m:r>
-          <w:rPr>
-            <w:rFonts w:ascii="Cambria Math" w:eastAsiaTheme="minorEastAsia" w:hAnsi="Cambria Math"/>
-            <w:sz w:val="24"/>
-            <w:lang w:val="en-US"/>
-          </w:rPr>
-          <m:t>f</m:t>
+          <m:t>ε=f</m:t>
         </m:r>
         <m:d>
           <m:dPr>
@@ -84,18 +76,7 @@
             <w:sz w:val="24"/>
             <w:lang w:val="en-US"/>
           </w:rPr>
-          <m:t>v</m:t>
-        </m:r>
-        <m:r>
-          <m:rPr>
-            <m:sty m:val="bi"/>
-          </m:rPr>
-          <w:rPr>
-            <w:rFonts w:ascii="Cambria Math" w:eastAsiaTheme="minorEastAsia" w:hAnsi="Cambria Math"/>
-            <w:sz w:val="24"/>
-            <w:lang w:val="en-US"/>
-          </w:rPr>
-          <m:t xml:space="preserve"> </m:t>
+          <m:t xml:space="preserve">v </m:t>
         </m:r>
       </m:oMath>
       <w:r>
@@ -107,8 +88,6 @@
         </w:rPr>
         <w:t>!</w:t>
       </w:r>
-      <w:bookmarkStart w:id="0" w:name="_GoBack"/>
-      <w:bookmarkEnd w:id="0"/>
     </w:p>
     <w:p>
       <w:pPr>
@@ -1271,16 +1250,7 @@
           <w:szCs w:val="24"/>
           <w:lang w:val="en-US" w:eastAsia="pl-PL"/>
         </w:rPr>
-        <w:t>–</w:t>
-      </w:r>
-      <w:r>
-        <w:rPr>
-          <w:rFonts w:eastAsia="Times New Roman" w:cs="Arial"/>
-          <w:sz w:val="24"/>
-          <w:szCs w:val="24"/>
-          <w:lang w:val="en-US" w:eastAsia="pl-PL"/>
-        </w:rPr>
-        <w:t xml:space="preserve"> </w:t>
+        <w:t xml:space="preserve">– </w:t>
       </w:r>
       <w:r>
         <w:rPr>
@@ -1959,16 +1929,16 @@
         </w:rPr>
         <w:t xml:space="preserve">Rotator strength to VCD </w:t>
       </w:r>
-      <w:proofErr w:type="spellStart"/>
-      <w:r>
-        <w:rPr>
-          <w:rFonts w:eastAsia="Times New Roman" w:cs="Arial"/>
-          <w:sz w:val="24"/>
-          <w:lang w:val="en-US"/>
-        </w:rPr>
-        <w:t>intensieties</w:t>
-      </w:r>
-      <w:proofErr w:type="spellEnd"/>
+      <w:r>
+        <w:rPr>
+          <w:rFonts w:eastAsia="Times New Roman" w:cs="Arial"/>
+          <w:sz w:val="24"/>
+          <w:lang w:val="en-US"/>
+        </w:rPr>
+        <w:t>intensities</w:t>
+      </w:r>
+      <w:bookmarkStart w:id="0" w:name="_GoBack"/>
+      <w:bookmarkEnd w:id="0"/>
       <w:r>
         <w:rPr>
           <w:rFonts w:eastAsia="Times New Roman" w:cs="Arial"/>
@@ -2136,15 +2106,7 @@
                   <w:sz w:val="28"/>
                   <w:szCs w:val="28"/>
                 </w:rPr>
-                <m:t>2.296</m:t>
-              </m:r>
-              <m:r>
-                <w:rPr>
-                  <w:rFonts w:ascii="Cambria Math" w:hAnsi="Cambria Math"/>
-                  <w:sz w:val="28"/>
-                  <w:szCs w:val="28"/>
-                </w:rPr>
-                <m:t>*</m:t>
+                <m:t>2.296*</m:t>
               </m:r>
               <m:sSup>
                 <m:sSupPr>
@@ -2993,7 +2955,6 @@
         </w:rPr>
         <w:t xml:space="preserve">Rotator strength to ECD </w:t>
       </w:r>
-      <w:proofErr w:type="spellStart"/>
       <w:r>
         <w:rPr>
           <w:rFonts w:cs="Arial"/>
@@ -3001,9 +2962,8 @@
           <w:szCs w:val="24"/>
           <w:lang w:val="en-US"/>
         </w:rPr>
-        <w:t>intensieties</w:t>
-      </w:r>
-      <w:proofErr w:type="spellEnd"/>
+        <w:t>intensities</w:t>
+      </w:r>
       <w:r>
         <w:rPr>
           <w:rFonts w:cs="Arial"/>
@@ -3211,15 +3171,7 @@
                       <w:sz w:val="28"/>
                       <w:szCs w:val="28"/>
                     </w:rPr>
-                    <m:t>h</m:t>
-                  </m:r>
-                  <m:r>
-                    <w:rPr>
-                      <w:rFonts w:ascii="Cambria Math" w:hAnsi="Cambria Math"/>
-                      <w:sz w:val="28"/>
-                      <w:szCs w:val="28"/>
-                    </w:rPr>
-                    <m:t>10</m:t>
+                    <m:t>h10</m:t>
                   </m:r>
                 </m:e>
                 <m:sup>
@@ -3554,16 +3506,7 @@
           <w:szCs w:val="24"/>
           <w:lang w:val="en-US"/>
         </w:rPr>
-        <w:t>rotator</w:t>
-      </w:r>
-      <w:r>
-        <w:rPr>
-          <w:rFonts w:cs="Arial"/>
-          <w:sz w:val="24"/>
-          <w:szCs w:val="24"/>
-          <w:lang w:val="en-US"/>
-        </w:rPr>
-        <w:t xml:space="preserve"> strength</w:t>
+        <w:t>rotator strength</w:t>
       </w:r>
     </w:p>
     <w:p>
@@ -3591,23 +3534,7 @@
           <w:sz w:val="24"/>
           <w:lang w:val="en-US"/>
         </w:rPr>
-        <w:t xml:space="preserve">Raman </w:t>
-      </w:r>
-      <w:r>
-        <w:rPr>
-          <w:rFonts w:eastAsiaTheme="minorEastAsia"/>
-          <w:sz w:val="24"/>
-          <w:lang w:val="en-US"/>
-        </w:rPr>
-        <w:t>activities</w:t>
-      </w:r>
-      <w:r>
-        <w:rPr>
-          <w:rFonts w:eastAsiaTheme="minorEastAsia"/>
-          <w:sz w:val="24"/>
-          <w:lang w:val="en-US"/>
-        </w:rPr>
-        <w:t xml:space="preserve"> (extracted from Gaussian output file) to </w:t>
+        <w:t xml:space="preserve">Raman activities (extracted from Gaussian output file) to </w:t>
       </w:r>
       <w:proofErr w:type="spellStart"/>
       <w:r>
@@ -4249,15 +4176,7 @@
                 <w:sz w:val="28"/>
                 <w:lang w:val="en-US"/>
               </w:rPr>
-              <m:t>45</m:t>
-            </m:r>
-            <m:r>
-              <w:rPr>
-                <w:rFonts w:ascii="Cambria Math" w:eastAsiaTheme="minorEastAsia" w:hAnsi="Cambria Math"/>
-                <w:sz w:val="28"/>
-                <w:lang w:val="en-US"/>
-              </w:rPr>
-              <m:t>c</m:t>
+              <m:t>45c</m:t>
             </m:r>
           </m:den>
         </m:f>
@@ -4892,25 +4811,7 @@
           <w:szCs w:val="24"/>
           <w:lang w:val="en-US" w:eastAsia="pl-PL"/>
         </w:rPr>
-        <w:t>/AMU</w:t>
-      </w:r>
-      <w:r>
-        <w:rPr>
-          <w:rFonts w:eastAsia="Times New Roman" w:cs="Times New Roman"/>
-          <w:sz w:val="24"/>
-          <w:szCs w:val="24"/>
-          <w:lang w:val="en-US" w:eastAsia="pl-PL"/>
-        </w:rPr>
-        <w:t xml:space="preserve"> to </w:t>
-      </w:r>
-      <w:r>
-        <w:rPr>
-          <w:rFonts w:eastAsia="Times New Roman" w:cs="Times New Roman"/>
-          <w:sz w:val="24"/>
-          <w:szCs w:val="24"/>
-          <w:lang w:val="en-US" w:eastAsia="pl-PL"/>
-        </w:rPr>
-        <w:t>s</w:t>
+        <w:t>/AMU to s</w:t>
       </w:r>
       <w:r>
         <w:rPr>
@@ -5123,6 +5024,7 @@
   <w:style w:type="character" w:default="1" w:styleId="Domylnaczcionkaakapitu">
     <w:name w:val="Default Paragraph Font"/>
     <w:uiPriority w:val="1"/>
+    <w:semiHidden/>
     <w:unhideWhenUsed/>
   </w:style>
   <w:style w:type="table" w:default="1" w:styleId="Standardowy">
@@ -5352,6 +5254,7 @@
   <w:style w:type="character" w:default="1" w:styleId="Domylnaczcionkaakapitu">
     <w:name w:val="Default Paragraph Font"/>
     <w:uiPriority w:val="1"/>
+    <w:semiHidden/>
     <w:unhideWhenUsed/>
   </w:style>
   <w:style w:type="table" w:default="1" w:styleId="Standardowy">

</xml_diff>